<commit_message>
finished NER task with 74% dev acc. finished predictions on TEST files
</commit_message>
<xml_diff>
--- a/Part 1.docx
+++ b/Part 1.docx
@@ -4,6 +4,47 @@
   <w:body>
     <w:p>
       <w:pPr>
+        <w:rPr>
+          <w:sz w:val="24"/>
+          <w:szCs w:val="24"/>
+        </w:rPr>
+      </w:pPr>
+      <w:r>
+        <w:rPr>
+          <w:b/>
+          <w:bCs/>
+          <w:sz w:val="24"/>
+          <w:szCs w:val="24"/>
+          <w:u w:val="single"/>
+        </w:rPr>
+        <w:t>Students:</w:t>
+      </w:r>
+      <w:r>
+        <w:rPr>
+          <w:b/>
+          <w:bCs/>
+          <w:sz w:val="24"/>
+          <w:szCs w:val="24"/>
+        </w:rPr>
+        <w:t xml:space="preserve"> </w:t>
+      </w:r>
+      <w:r>
+        <w:rPr>
+          <w:sz w:val="24"/>
+          <w:szCs w:val="24"/>
+        </w:rPr>
+        <w:t xml:space="preserve">Nadav Spitzer, 302228275. Lior Frenkel, </w:t>
+      </w:r>
+      <w:r>
+        <w:rPr>
+          <w:sz w:val="24"/>
+          <w:szCs w:val="24"/>
+        </w:rPr>
+        <w:t>204728315</w:t>
+      </w:r>
+    </w:p>
+    <w:p>
+      <w:pPr>
         <w:jc w:val="center"/>
         <w:rPr>
           <w:b/>
@@ -107,7 +148,14 @@
           <w:sz w:val="24"/>
           <w:szCs w:val="24"/>
         </w:rPr>
-        <w:t>Learning rate: 1e-4</w:t>
+        <w:t>Learning rate: 1e-</w:t>
+      </w:r>
+      <w:r>
+        <w:rPr>
+          <w:sz w:val="24"/>
+          <w:szCs w:val="24"/>
+        </w:rPr>
+        <w:t>3</w:t>
       </w:r>
     </w:p>
     <w:p>
@@ -611,6 +659,7 @@
         <w:rPr>
           <w:noProof/>
         </w:rPr>
+        <w:lastRenderedPageBreak/>
         <w:drawing>
           <wp:anchor distT="0" distB="0" distL="114300" distR="114300" simplePos="0" relativeHeight="251661312" behindDoc="1" locked="0" layoutInCell="1" allowOverlap="1" wp14:anchorId="6D19AB76" wp14:editId="7B20E42D">
             <wp:simplePos x="0" y="0"/>
@@ -838,7 +887,6 @@
           <w:szCs w:val="24"/>
           <w:u w:val="single"/>
         </w:rPr>
-        <w:lastRenderedPageBreak/>
         <w:t xml:space="preserve">NER task </w:t>
       </w:r>
       <w:r>
@@ -899,7 +947,14 @@
           <w:sz w:val="24"/>
           <w:szCs w:val="24"/>
         </w:rPr>
-        <w:t>Number of epochs: 7</w:t>
+        <w:t xml:space="preserve">Number of epochs: </w:t>
+      </w:r>
+      <w:r>
+        <w:rPr>
+          <w:sz w:val="24"/>
+          <w:szCs w:val="24"/>
+        </w:rPr>
+        <w:t>6</w:t>
       </w:r>
     </w:p>
     <w:p>
@@ -919,7 +974,14 @@
           <w:sz w:val="24"/>
           <w:szCs w:val="24"/>
         </w:rPr>
-        <w:t>Learning rate: 1e-4</w:t>
+        <w:t>Learning rate: 1e-</w:t>
+      </w:r>
+      <w:r>
+        <w:rPr>
+          <w:sz w:val="24"/>
+          <w:szCs w:val="24"/>
+        </w:rPr>
+        <w:t>3</w:t>
       </w:r>
     </w:p>
     <w:p>
@@ -939,6 +1001,13 @@
           <w:sz w:val="24"/>
           <w:szCs w:val="24"/>
         </w:rPr>
+        <w:t xml:space="preserve">Train </w:t>
+      </w:r>
+      <w:r>
+        <w:rPr>
+          <w:sz w:val="24"/>
+          <w:szCs w:val="24"/>
+        </w:rPr>
         <w:t>Batch size: 32</w:t>
       </w:r>
     </w:p>
@@ -959,7 +1028,21 @@
           <w:sz w:val="24"/>
           <w:szCs w:val="24"/>
         </w:rPr>
-        <w:t>Hidden layer size: 150</w:t>
+        <w:t>Dev</w:t>
+      </w:r>
+      <w:r>
+        <w:rPr>
+          <w:sz w:val="24"/>
+          <w:szCs w:val="24"/>
+        </w:rPr>
+        <w:t xml:space="preserve"> Batch size: </w:t>
+      </w:r>
+      <w:r>
+        <w:rPr>
+          <w:sz w:val="24"/>
+          <w:szCs w:val="24"/>
+        </w:rPr>
+        <w:t>128</w:t>
       </w:r>
     </w:p>
     <w:p>
@@ -979,7 +1062,14 @@
           <w:sz w:val="24"/>
           <w:szCs w:val="24"/>
         </w:rPr>
-        <w:t>Optimizer: Adam</w:t>
+        <w:t xml:space="preserve">Hidden layer size: </w:t>
+      </w:r>
+      <w:r>
+        <w:rPr>
+          <w:sz w:val="24"/>
+          <w:szCs w:val="24"/>
+        </w:rPr>
+        <w:t>100</w:t>
       </w:r>
     </w:p>
     <w:p>
@@ -999,7 +1089,47 @@
           <w:sz w:val="24"/>
           <w:szCs w:val="24"/>
         </w:rPr>
+        <w:t>Optimizer: Adam</w:t>
+      </w:r>
+    </w:p>
+    <w:p>
+      <w:pPr>
+        <w:pStyle w:val="a3"/>
+        <w:numPr>
+          <w:ilvl w:val="1"/>
+          <w:numId w:val="2"/>
+        </w:numPr>
+        <w:rPr>
+          <w:sz w:val="24"/>
+          <w:szCs w:val="24"/>
+        </w:rPr>
+      </w:pPr>
+      <w:r>
+        <w:rPr>
+          <w:sz w:val="24"/>
+          <w:szCs w:val="24"/>
+        </w:rPr>
         <w:t>Dropout with 0.5 probability</w:t>
+      </w:r>
+    </w:p>
+    <w:p>
+      <w:pPr>
+        <w:pStyle w:val="a3"/>
+        <w:numPr>
+          <w:ilvl w:val="1"/>
+          <w:numId w:val="2"/>
+        </w:numPr>
+        <w:rPr>
+          <w:sz w:val="24"/>
+          <w:szCs w:val="24"/>
+        </w:rPr>
+      </w:pPr>
+      <w:r>
+        <w:rPr>
+          <w:sz w:val="24"/>
+          <w:szCs w:val="24"/>
+        </w:rPr>
+        <w:t>Weight decay: 1e-4</w:t>
       </w:r>
     </w:p>
     <w:p>
@@ -1025,22 +1155,40 @@
     </w:p>
     <w:p>
       <w:pPr>
-        <w:pStyle w:val="a3"/>
+        <w:pStyle w:val="HTML"/>
         <w:numPr>
           <w:ilvl w:val="1"/>
           <w:numId w:val="2"/>
         </w:numPr>
         <w:rPr>
-          <w:sz w:val="24"/>
-          <w:szCs w:val="24"/>
-        </w:rPr>
-      </w:pPr>
-      <w:r>
-        <w:rPr>
-          <w:sz w:val="24"/>
-          <w:szCs w:val="24"/>
-        </w:rPr>
-        <w:t>Train loss: 0.0174</w:t>
+          <w:rFonts w:asciiTheme="minorHAnsi" w:hAnsiTheme="minorHAnsi" w:cstheme="minorHAnsi"/>
+          <w:sz w:val="24"/>
+          <w:szCs w:val="24"/>
+        </w:rPr>
+      </w:pPr>
+      <w:r>
+        <w:rPr>
+          <w:rFonts w:asciiTheme="minorHAnsi" w:hAnsiTheme="minorHAnsi" w:cstheme="minorHAnsi"/>
+          <w:sz w:val="24"/>
+          <w:szCs w:val="24"/>
+        </w:rPr>
+        <w:t xml:space="preserve">Train loss: </w:t>
+      </w:r>
+      <w:r>
+        <w:rPr>
+          <w:rFonts w:asciiTheme="minorHAnsi" w:hAnsiTheme="minorHAnsi" w:cstheme="minorHAnsi"/>
+          <w:sz w:val="24"/>
+          <w:szCs w:val="24"/>
+        </w:rPr>
+        <w:t>0.00193</w:t>
+      </w:r>
+      <w:r>
+        <w:rPr>
+          <w:rFonts w:asciiTheme="minorHAnsi" w:hAnsiTheme="minorHAnsi" w:cstheme="minorHAnsi"/>
+          <w:sz w:val="24"/>
+          <w:szCs w:val="24"/>
+        </w:rPr>
+        <w:t>8</w:t>
       </w:r>
     </w:p>
     <w:p>
@@ -1060,7 +1208,21 @@
           <w:sz w:val="24"/>
           <w:szCs w:val="24"/>
         </w:rPr>
-        <w:t>Train accuracy: 97.077%</w:t>
+        <w:t xml:space="preserve">Train accuracy: </w:t>
+      </w:r>
+      <w:r>
+        <w:rPr>
+          <w:sz w:val="24"/>
+          <w:szCs w:val="24"/>
+        </w:rPr>
+        <w:t>94.024</w:t>
+      </w:r>
+      <w:r>
+        <w:rPr>
+          <w:sz w:val="24"/>
+          <w:szCs w:val="24"/>
+        </w:rPr>
+        <w:t>%</w:t>
       </w:r>
     </w:p>
     <w:p>
@@ -1080,7 +1242,14 @@
           <w:sz w:val="24"/>
           <w:szCs w:val="24"/>
         </w:rPr>
-        <w:t>Validation loss: 0.0107</w:t>
+        <w:t xml:space="preserve">Validation loss: </w:t>
+      </w:r>
+      <w:r>
+        <w:rPr>
+          <w:sz w:val="24"/>
+          <w:szCs w:val="24"/>
+        </w:rPr>
+        <w:t>0.00108</w:t>
       </w:r>
     </w:p>
     <w:p>
@@ -1100,7 +1269,21 @@
           <w:sz w:val="24"/>
           <w:szCs w:val="24"/>
         </w:rPr>
-        <w:t>Validation accuracy: 93.15%</w:t>
+        <w:t xml:space="preserve">Validation accuracy: </w:t>
+      </w:r>
+      <w:r>
+        <w:rPr>
+          <w:sz w:val="24"/>
+          <w:szCs w:val="24"/>
+        </w:rPr>
+        <w:t>76.884</w:t>
+      </w:r>
+      <w:r>
+        <w:rPr>
+          <w:sz w:val="24"/>
+          <w:szCs w:val="24"/>
+        </w:rPr>
+        <w:t>%</w:t>
       </w:r>
     </w:p>
     <w:p>
@@ -1117,6 +1300,74 @@
       </w:pPr>
       <w:r>
         <w:rPr>
+          <w:noProof/>
+        </w:rPr>
+        <w:drawing>
+          <wp:anchor distT="0" distB="0" distL="114300" distR="114300" simplePos="0" relativeHeight="251662336" behindDoc="1" locked="0" layoutInCell="1" allowOverlap="1" wp14:anchorId="3C63811F" wp14:editId="0D51F1E0">
+            <wp:simplePos x="0" y="0"/>
+            <wp:positionH relativeFrom="column">
+              <wp:posOffset>457200</wp:posOffset>
+            </wp:positionH>
+            <wp:positionV relativeFrom="paragraph">
+              <wp:posOffset>203835</wp:posOffset>
+            </wp:positionV>
+            <wp:extent cx="5067300" cy="1878965"/>
+            <wp:effectExtent l="0" t="0" r="0" b="6985"/>
+            <wp:wrapTight wrapText="bothSides">
+              <wp:wrapPolygon edited="0">
+                <wp:start x="0" y="0"/>
+                <wp:lineTo x="0" y="21461"/>
+                <wp:lineTo x="21519" y="21461"/>
+                <wp:lineTo x="21519" y="0"/>
+                <wp:lineTo x="0" y="0"/>
+              </wp:wrapPolygon>
+            </wp:wrapTight>
+            <wp:docPr id="2" name="תמונה 2"/>
+            <wp:cNvGraphicFramePr>
+              <a:graphicFrameLocks xmlns:a="http://schemas.openxmlformats.org/drawingml/2006/main" noChangeAspect="1"/>
+            </wp:cNvGraphicFramePr>
+            <a:graphic xmlns:a="http://schemas.openxmlformats.org/drawingml/2006/main">
+              <a:graphicData uri="http://schemas.openxmlformats.org/drawingml/2006/picture">
+                <pic:pic xmlns:pic="http://schemas.openxmlformats.org/drawingml/2006/picture">
+                  <pic:nvPicPr>
+                    <pic:cNvPr id="1" name=""/>
+                    <pic:cNvPicPr/>
+                  </pic:nvPicPr>
+                  <pic:blipFill>
+                    <a:blip r:embed="rId7" cstate="print">
+                      <a:extLst>
+                        <a:ext uri="{28A0092B-C50C-407E-A947-70E740481C1C}">
+                          <a14:useLocalDpi xmlns:a14="http://schemas.microsoft.com/office/drawing/2010/main" val="0"/>
+                        </a:ext>
+                      </a:extLst>
+                    </a:blip>
+                    <a:stretch>
+                      <a:fillRect/>
+                    </a:stretch>
+                  </pic:blipFill>
+                  <pic:spPr>
+                    <a:xfrm>
+                      <a:off x="0" y="0"/>
+                      <a:ext cx="5067300" cy="1878965"/>
+                    </a:xfrm>
+                    <a:prstGeom prst="rect">
+                      <a:avLst/>
+                    </a:prstGeom>
+                  </pic:spPr>
+                </pic:pic>
+              </a:graphicData>
+            </a:graphic>
+            <wp14:sizeRelH relativeFrom="margin">
+              <wp14:pctWidth>0</wp14:pctWidth>
+            </wp14:sizeRelH>
+            <wp14:sizeRelV relativeFrom="margin">
+              <wp14:pctHeight>0</wp14:pctHeight>
+            </wp14:sizeRelV>
+          </wp:anchor>
+        </w:drawing>
+      </w:r>
+      <w:r>
+        <w:rPr>
           <w:sz w:val="24"/>
           <w:szCs w:val="24"/>
           <w:u w:val="single"/>
@@ -1134,6 +1385,364 @@
           <w:szCs w:val="24"/>
         </w:rPr>
       </w:pPr>
+    </w:p>
+    <w:p>
+      <w:pPr>
+        <w:pStyle w:val="a3"/>
+        <w:rPr>
+          <w:b/>
+          <w:bCs/>
+          <w:sz w:val="24"/>
+          <w:szCs w:val="24"/>
+        </w:rPr>
+      </w:pPr>
+    </w:p>
+    <w:p>
+      <w:pPr>
+        <w:pStyle w:val="a3"/>
+        <w:rPr>
+          <w:b/>
+          <w:bCs/>
+          <w:sz w:val="24"/>
+          <w:szCs w:val="24"/>
+        </w:rPr>
+      </w:pPr>
+    </w:p>
+    <w:p>
+      <w:pPr>
+        <w:pStyle w:val="a3"/>
+        <w:rPr>
+          <w:b/>
+          <w:bCs/>
+          <w:sz w:val="24"/>
+          <w:szCs w:val="24"/>
+        </w:rPr>
+      </w:pPr>
+    </w:p>
+    <w:p>
+      <w:pPr>
+        <w:pStyle w:val="a3"/>
+        <w:rPr>
+          <w:b/>
+          <w:bCs/>
+          <w:sz w:val="24"/>
+          <w:szCs w:val="24"/>
+        </w:rPr>
+      </w:pPr>
+    </w:p>
+    <w:p>
+      <w:pPr>
+        <w:pStyle w:val="a3"/>
+        <w:rPr>
+          <w:b/>
+          <w:bCs/>
+          <w:sz w:val="24"/>
+          <w:szCs w:val="24"/>
+        </w:rPr>
+      </w:pPr>
+    </w:p>
+    <w:p>
+      <w:pPr>
+        <w:pStyle w:val="a3"/>
+        <w:rPr>
+          <w:b/>
+          <w:bCs/>
+          <w:sz w:val="24"/>
+          <w:szCs w:val="24"/>
+        </w:rPr>
+      </w:pPr>
+    </w:p>
+    <w:p>
+      <w:pPr>
+        <w:pStyle w:val="a3"/>
+        <w:rPr>
+          <w:b/>
+          <w:bCs/>
+          <w:sz w:val="24"/>
+          <w:szCs w:val="24"/>
+        </w:rPr>
+      </w:pPr>
+    </w:p>
+    <w:p>
+      <w:pPr>
+        <w:pStyle w:val="a3"/>
+        <w:rPr>
+          <w:b/>
+          <w:bCs/>
+          <w:sz w:val="24"/>
+          <w:szCs w:val="24"/>
+        </w:rPr>
+      </w:pPr>
+    </w:p>
+    <w:p>
+      <w:pPr>
+        <w:pStyle w:val="a3"/>
+        <w:rPr>
+          <w:b/>
+          <w:bCs/>
+          <w:sz w:val="24"/>
+          <w:szCs w:val="24"/>
+        </w:rPr>
+      </w:pPr>
+    </w:p>
+    <w:p>
+      <w:pPr>
+        <w:pStyle w:val="a3"/>
+        <w:rPr>
+          <w:b/>
+          <w:bCs/>
+          <w:sz w:val="24"/>
+          <w:szCs w:val="24"/>
+        </w:rPr>
+      </w:pPr>
+      <w:r>
+        <w:rPr>
+          <w:noProof/>
+        </w:rPr>
+        <w:lastRenderedPageBreak/>
+        <w:drawing>
+          <wp:anchor distT="0" distB="0" distL="114300" distR="114300" simplePos="0" relativeHeight="251663360" behindDoc="1" locked="0" layoutInCell="1" allowOverlap="1" wp14:anchorId="536CF58E" wp14:editId="2BB752D8">
+            <wp:simplePos x="0" y="0"/>
+            <wp:positionH relativeFrom="column">
+              <wp:posOffset>628650</wp:posOffset>
+            </wp:positionH>
+            <wp:positionV relativeFrom="paragraph">
+              <wp:posOffset>56515</wp:posOffset>
+            </wp:positionV>
+            <wp:extent cx="4756150" cy="2534285"/>
+            <wp:effectExtent l="0" t="0" r="6350" b="0"/>
+            <wp:wrapTight wrapText="bothSides">
+              <wp:wrapPolygon edited="0">
+                <wp:start x="0" y="0"/>
+                <wp:lineTo x="0" y="21432"/>
+                <wp:lineTo x="21542" y="21432"/>
+                <wp:lineTo x="21542" y="0"/>
+                <wp:lineTo x="0" y="0"/>
+              </wp:wrapPolygon>
+            </wp:wrapTight>
+            <wp:docPr id="3" name="תמונה 3"/>
+            <wp:cNvGraphicFramePr>
+              <a:graphicFrameLocks xmlns:a="http://schemas.openxmlformats.org/drawingml/2006/main" noChangeAspect="1"/>
+            </wp:cNvGraphicFramePr>
+            <a:graphic xmlns:a="http://schemas.openxmlformats.org/drawingml/2006/main">
+              <a:graphicData uri="http://schemas.openxmlformats.org/drawingml/2006/picture">
+                <pic:pic xmlns:pic="http://schemas.openxmlformats.org/drawingml/2006/picture">
+                  <pic:nvPicPr>
+                    <pic:cNvPr id="1" name=""/>
+                    <pic:cNvPicPr/>
+                  </pic:nvPicPr>
+                  <pic:blipFill>
+                    <a:blip r:embed="rId8">
+                      <a:extLst>
+                        <a:ext uri="{28A0092B-C50C-407E-A947-70E740481C1C}">
+                          <a14:useLocalDpi xmlns:a14="http://schemas.microsoft.com/office/drawing/2010/main" val="0"/>
+                        </a:ext>
+                      </a:extLst>
+                    </a:blip>
+                    <a:stretch>
+                      <a:fillRect/>
+                    </a:stretch>
+                  </pic:blipFill>
+                  <pic:spPr>
+                    <a:xfrm>
+                      <a:off x="0" y="0"/>
+                      <a:ext cx="4756150" cy="2534285"/>
+                    </a:xfrm>
+                    <a:prstGeom prst="rect">
+                      <a:avLst/>
+                    </a:prstGeom>
+                  </pic:spPr>
+                </pic:pic>
+              </a:graphicData>
+            </a:graphic>
+            <wp14:sizeRelH relativeFrom="margin">
+              <wp14:pctWidth>0</wp14:pctWidth>
+            </wp14:sizeRelH>
+            <wp14:sizeRelV relativeFrom="margin">
+              <wp14:pctHeight>0</wp14:pctHeight>
+            </wp14:sizeRelV>
+          </wp:anchor>
+        </w:drawing>
+      </w:r>
+    </w:p>
+    <w:p>
+      <w:pPr>
+        <w:pStyle w:val="a3"/>
+        <w:rPr>
+          <w:b/>
+          <w:bCs/>
+          <w:sz w:val="24"/>
+          <w:szCs w:val="24"/>
+        </w:rPr>
+      </w:pPr>
+    </w:p>
+    <w:p>
+      <w:pPr>
+        <w:pStyle w:val="a3"/>
+        <w:rPr>
+          <w:b/>
+          <w:bCs/>
+          <w:sz w:val="24"/>
+          <w:szCs w:val="24"/>
+        </w:rPr>
+      </w:pPr>
+    </w:p>
+    <w:p>
+      <w:pPr>
+        <w:pStyle w:val="a3"/>
+        <w:rPr>
+          <w:b/>
+          <w:bCs/>
+          <w:sz w:val="24"/>
+          <w:szCs w:val="24"/>
+        </w:rPr>
+      </w:pPr>
+    </w:p>
+    <w:p>
+      <w:pPr>
+        <w:pStyle w:val="a3"/>
+        <w:rPr>
+          <w:b/>
+          <w:bCs/>
+          <w:sz w:val="24"/>
+          <w:szCs w:val="24"/>
+        </w:rPr>
+      </w:pPr>
+    </w:p>
+    <w:p>
+      <w:pPr>
+        <w:pStyle w:val="a3"/>
+        <w:rPr>
+          <w:b/>
+          <w:bCs/>
+          <w:sz w:val="24"/>
+          <w:szCs w:val="24"/>
+        </w:rPr>
+      </w:pPr>
+    </w:p>
+    <w:p>
+      <w:pPr>
+        <w:pStyle w:val="a3"/>
+        <w:rPr>
+          <w:b/>
+          <w:bCs/>
+          <w:sz w:val="24"/>
+          <w:szCs w:val="24"/>
+        </w:rPr>
+      </w:pPr>
+    </w:p>
+    <w:p>
+      <w:pPr>
+        <w:pStyle w:val="a3"/>
+        <w:rPr>
+          <w:b/>
+          <w:bCs/>
+          <w:sz w:val="24"/>
+          <w:szCs w:val="24"/>
+        </w:rPr>
+      </w:pPr>
+    </w:p>
+    <w:p>
+      <w:pPr>
+        <w:pStyle w:val="a3"/>
+        <w:rPr>
+          <w:b/>
+          <w:bCs/>
+          <w:sz w:val="24"/>
+          <w:szCs w:val="24"/>
+        </w:rPr>
+      </w:pPr>
+    </w:p>
+    <w:p>
+      <w:pPr>
+        <w:pStyle w:val="a3"/>
+        <w:rPr>
+          <w:b/>
+          <w:bCs/>
+          <w:sz w:val="24"/>
+          <w:szCs w:val="24"/>
+        </w:rPr>
+      </w:pPr>
+    </w:p>
+    <w:p>
+      <w:pPr>
+        <w:pStyle w:val="a3"/>
+        <w:rPr>
+          <w:b/>
+          <w:bCs/>
+          <w:sz w:val="24"/>
+          <w:szCs w:val="24"/>
+        </w:rPr>
+      </w:pPr>
+    </w:p>
+    <w:p>
+      <w:pPr>
+        <w:pStyle w:val="a3"/>
+        <w:rPr>
+          <w:b/>
+          <w:bCs/>
+          <w:sz w:val="24"/>
+          <w:szCs w:val="24"/>
+        </w:rPr>
+      </w:pPr>
+    </w:p>
+    <w:p>
+      <w:pPr>
+        <w:pStyle w:val="a3"/>
+        <w:rPr>
+          <w:b/>
+          <w:bCs/>
+          <w:sz w:val="24"/>
+          <w:szCs w:val="24"/>
+        </w:rPr>
+      </w:pPr>
+    </w:p>
+    <w:p>
+      <w:pPr>
+        <w:rPr>
+          <w:sz w:val="24"/>
+          <w:szCs w:val="24"/>
+        </w:rPr>
+      </w:pPr>
+      <w:r>
+        <w:rPr>
+          <w:b/>
+          <w:bCs/>
+          <w:sz w:val="24"/>
+          <w:szCs w:val="24"/>
+          <w:u w:val="single"/>
+        </w:rPr>
+        <w:t>Considerations:</w:t>
+      </w:r>
+      <w:r>
+        <w:rPr>
+          <w:sz w:val="24"/>
+          <w:szCs w:val="24"/>
+        </w:rPr>
+        <w:t xml:space="preserve"> Each sentence in the data (sequence of words between blank rows) were padded with special words for start and end (</w:t>
+      </w:r>
+      <w:r>
+        <w:rPr>
+          <w:sz w:val="24"/>
+          <w:szCs w:val="24"/>
+        </w:rPr>
+        <w:t>‘&lt;S&gt;’, ‘&lt;E&gt;’) in order to achieve window of size 5 when the required word is in the middle.</w:t>
+      </w:r>
+    </w:p>
+    <w:p>
+      <w:pPr>
+        <w:rPr>
+          <w:sz w:val="24"/>
+          <w:szCs w:val="24"/>
+        </w:rPr>
+      </w:pPr>
+      <w:r>
+        <w:rPr>
+          <w:sz w:val="24"/>
+          <w:szCs w:val="24"/>
+        </w:rPr>
+        <w:t>Words that were seen in the DEV or TEST files but not in the TRAIN were given a special word of ‘&lt;U&gt;’ and a tag of UNSEEN.</w:t>
+      </w:r>
     </w:p>
     <w:sectPr>
       <w:pgSz w:w="12240" w:h="15840"/>
@@ -1768,6 +2377,52 @@
       <w:contextualSpacing/>
     </w:pPr>
   </w:style>
+  <w:style w:type="paragraph" w:styleId="HTML">
+    <w:name w:val="HTML Preformatted"/>
+    <w:basedOn w:val="a"/>
+    <w:link w:val="HTML0"/>
+    <w:uiPriority w:val="99"/>
+    <w:unhideWhenUsed/>
+    <w:rsid w:val="00C2133A"/>
+    <w:pPr>
+      <w:tabs>
+        <w:tab w:val="left" w:pos="916"/>
+        <w:tab w:val="left" w:pos="1832"/>
+        <w:tab w:val="left" w:pos="2748"/>
+        <w:tab w:val="left" w:pos="3664"/>
+        <w:tab w:val="left" w:pos="4580"/>
+        <w:tab w:val="left" w:pos="5496"/>
+        <w:tab w:val="left" w:pos="6412"/>
+        <w:tab w:val="left" w:pos="7328"/>
+        <w:tab w:val="left" w:pos="8244"/>
+        <w:tab w:val="left" w:pos="9160"/>
+        <w:tab w:val="left" w:pos="10076"/>
+        <w:tab w:val="left" w:pos="10992"/>
+        <w:tab w:val="left" w:pos="11908"/>
+        <w:tab w:val="left" w:pos="12824"/>
+        <w:tab w:val="left" w:pos="13740"/>
+        <w:tab w:val="left" w:pos="14656"/>
+      </w:tabs>
+      <w:spacing w:after="0" w:line="240" w:lineRule="auto"/>
+    </w:pPr>
+    <w:rPr>
+      <w:rFonts w:ascii="Courier New" w:eastAsia="Times New Roman" w:hAnsi="Courier New" w:cs="Courier New"/>
+      <w:sz w:val="20"/>
+      <w:szCs w:val="20"/>
+    </w:rPr>
+  </w:style>
+  <w:style w:type="character" w:customStyle="1" w:styleId="HTML0">
+    <w:name w:val="HTML מעוצב מראש תו"/>
+    <w:basedOn w:val="a0"/>
+    <w:link w:val="HTML"/>
+    <w:uiPriority w:val="99"/>
+    <w:rsid w:val="00C2133A"/>
+    <w:rPr>
+      <w:rFonts w:ascii="Courier New" w:eastAsia="Times New Roman" w:hAnsi="Courier New" w:cs="Courier New"/>
+      <w:sz w:val="20"/>
+      <w:szCs w:val="20"/>
+    </w:rPr>
+  </w:style>
 </w:styles>
 </file>
 

</xml_diff>